<commit_message>
Updating documentation and adding new documentation.
</commit_message>
<xml_diff>
--- a/Documentation/Specification_Evaluation.docx
+++ b/Documentation/Specification_Evaluation.docx
@@ -257,30 +257,30 @@
       <w:r>
         <w:t xml:space="preserve">list of outputs with brief description in </w:t>
       </w:r>
-      <w:hyperlink w:anchor="_List_of_outputs" w:history="1">
+      <w:hyperlink w:anchor="_List_of_outputs_1" w:history="1">
         <w:r>
           <w:rPr>
             <w:rStyle w:val="Hyperlink"/>
           </w:rPr>
-          <w:t>dedicate</w:t>
+          <w:t xml:space="preserve">dedicated </w:t>
         </w:r>
         <w:r>
           <w:rPr>
             <w:rStyle w:val="Hyperlink"/>
           </w:rPr>
-          <w:t>d</w:t>
+          <w:t>ta</w:t>
         </w:r>
         <w:r>
           <w:rPr>
             <w:rStyle w:val="Hyperlink"/>
           </w:rPr>
-          <w:t xml:space="preserve"> </w:t>
+          <w:t>b</w:t>
         </w:r>
         <w:r>
           <w:rPr>
             <w:rStyle w:val="Hyperlink"/>
           </w:rPr>
-          <w:t>table</w:t>
+          <w:t>le</w:t>
         </w:r>
       </w:hyperlink>
       <w:r>
@@ -453,31 +453,7 @@
           <w:rPr>
             <w:rStyle w:val="Hyperlink"/>
           </w:rPr>
-          <w:t>general o</w:t>
-        </w:r>
-        <w:r>
-          <w:rPr>
-            <w:rStyle w:val="Hyperlink"/>
-          </w:rPr>
-          <w:t>p</w:t>
-        </w:r>
-        <w:r>
-          <w:rPr>
-            <w:rStyle w:val="Hyperlink"/>
-          </w:rPr>
-          <w:t>t</w:t>
-        </w:r>
-        <w:r>
-          <w:rPr>
-            <w:rStyle w:val="Hyperlink"/>
-          </w:rPr>
-          <w:t>i</w:t>
-        </w:r>
-        <w:r>
-          <w:rPr>
-            <w:rStyle w:val="Hyperlink"/>
-          </w:rPr>
-          <w:t>ons</w:t>
+          <w:t>general options</w:t>
         </w:r>
       </w:hyperlink>
       <w:r>
@@ -488,43 +464,7 @@
           <w:rPr>
             <w:rStyle w:val="Hyperlink"/>
           </w:rPr>
-          <w:t>performan</w:t>
-        </w:r>
-        <w:r>
-          <w:rPr>
-            <w:rStyle w:val="Hyperlink"/>
-          </w:rPr>
-          <w:t>c</w:t>
-        </w:r>
-        <w:r>
-          <w:rPr>
-            <w:rStyle w:val="Hyperlink"/>
-          </w:rPr>
-          <w:t xml:space="preserve">e metric </w:t>
-        </w:r>
-        <w:r>
-          <w:rPr>
-            <w:rStyle w:val="Hyperlink"/>
-          </w:rPr>
-          <w:t>a</w:t>
-        </w:r>
-        <w:r>
-          <w:rPr>
-            <w:rStyle w:val="Hyperlink"/>
-          </w:rPr>
-          <w:t>nd grap</w:t>
-        </w:r>
-        <w:r>
-          <w:rPr>
-            <w:rStyle w:val="Hyperlink"/>
-          </w:rPr>
-          <w:t>h</w:t>
-        </w:r>
-        <w:r>
-          <w:rPr>
-            <w:rStyle w:val="Hyperlink"/>
-          </w:rPr>
-          <w:t xml:space="preserve"> options</w:t>
+          <w:t>performance metric and graph options</w:t>
         </w:r>
       </w:hyperlink>
       <w:r>
@@ -535,31 +475,7 @@
           <w:rPr>
             <w:rStyle w:val="Hyperlink"/>
           </w:rPr>
-          <w:t>forecast</w:t>
-        </w:r>
-        <w:r>
-          <w:rPr>
-            <w:rStyle w:val="Hyperlink"/>
-          </w:rPr>
-          <w:t xml:space="preserve"> </w:t>
-        </w:r>
-        <w:r>
-          <w:rPr>
-            <w:rStyle w:val="Hyperlink"/>
-          </w:rPr>
-          <w:t>optio</w:t>
-        </w:r>
-        <w:r>
-          <w:rPr>
-            <w:rStyle w:val="Hyperlink"/>
-          </w:rPr>
-          <w:t>n</w:t>
-        </w:r>
-        <w:r>
-          <w:rPr>
-            <w:rStyle w:val="Hyperlink"/>
-          </w:rPr>
-          <w:t>s</w:t>
+          <w:t>forecast options</w:t>
         </w:r>
       </w:hyperlink>
       <w:r>
@@ -570,19 +486,7 @@
           <w:rPr>
             <w:rStyle w:val="Hyperlink"/>
           </w:rPr>
-          <w:t>date o</w:t>
-        </w:r>
-        <w:r>
-          <w:rPr>
-            <w:rStyle w:val="Hyperlink"/>
-          </w:rPr>
-          <w:t>p</w:t>
-        </w:r>
-        <w:r>
-          <w:rPr>
-            <w:rStyle w:val="Hyperlink"/>
-          </w:rPr>
-          <w:t>tions</w:t>
+          <w:t>date options</w:t>
         </w:r>
       </w:hyperlink>
       <w:r>
@@ -593,19 +497,7 @@
           <w:rPr>
             <w:rStyle w:val="Hyperlink"/>
           </w:rPr>
-          <w:t>store op</w:t>
-        </w:r>
-        <w:r>
-          <w:rPr>
-            <w:rStyle w:val="Hyperlink"/>
-          </w:rPr>
-          <w:t>t</w:t>
-        </w:r>
-        <w:r>
-          <w:rPr>
-            <w:rStyle w:val="Hyperlink"/>
-          </w:rPr>
-          <w:t>ions</w:t>
+          <w:t>store options</w:t>
         </w:r>
       </w:hyperlink>
       <w:r>
@@ -6710,19 +6602,7 @@
           <w:rPr>
             <w:rStyle w:val="Hyperlink"/>
           </w:rPr>
-          <w:t>table</w:t>
-        </w:r>
-        <w:r>
-          <w:rPr>
-            <w:rStyle w:val="Hyperlink"/>
-          </w:rPr>
-          <w:t xml:space="preserve"> </w:t>
-        </w:r>
-        <w:r>
-          <w:rPr>
-            <w:rStyle w:val="Hyperlink"/>
-          </w:rPr>
-          <w:t>in next section</w:t>
+          <w:t>table in next section</w:t>
         </w:r>
       </w:hyperlink>
       <w:r>
@@ -8682,9 +8562,7 @@
         </w:rPr>
       </w:pPr>
       <w:bookmarkStart w:id="11" w:name="_List_of_outputs_1"/>
-      <w:bookmarkStart w:id="12" w:name="_GoBack"/>
       <w:bookmarkEnd w:id="11"/>
-      <w:bookmarkEnd w:id="12"/>
       <w:r>
         <w:t>List of outputs</w:t>
       </w:r>
@@ -9229,6 +9107,8 @@
               </w:rPr>
               <w:t>Sub-sample forecast graph</w:t>
             </w:r>
+            <w:bookmarkStart w:id="12" w:name="_GoBack"/>
+            <w:bookmarkEnd w:id="12"/>
           </w:p>
         </w:tc>
         <w:tc>

</xml_diff>

<commit_message>
Multiple changes to documentation.
</commit_message>
<xml_diff>
--- a/Documentation/Specification_Evaluation.docx
+++ b/Documentation/Specification_Evaluation.docx
@@ -252,7 +252,16 @@
         <w:t>)</w:t>
       </w:r>
       <w:r>
-        <w:t xml:space="preserve"> performance of given equation, and/or compare forecasting performance across different equations. See </w:t>
+        <w:t xml:space="preserve"> performance of given equation, and/or compare forecasting performance across </w:t>
+      </w:r>
+      <w:r>
+        <w:rPr>
+          <w:rFonts w:hint="eastAsia"/>
+        </w:rPr>
+        <w:t>alternative specifications</w:t>
+      </w:r>
+      <w:r>
+        <w:t xml:space="preserve">. See </w:t>
       </w:r>
       <w:r>
         <w:t xml:space="preserve">list of outputs with brief description in </w:t>
@@ -331,28 +340,37 @@
       <w:r>
         <w:t xml:space="preserve"> (‘</w:t>
       </w:r>
+      <w:proofErr w:type="spellStart"/>
       <w:r>
         <w:rPr>
           <w:rFonts w:hint="eastAsia"/>
           <w:i/>
         </w:rPr>
-        <w:t xml:space="preserve">Developing time series models using </w:t>
-      </w:r>
-      <w:proofErr w:type="spellStart"/>
+        <w:t>SpecEval</w:t>
+      </w:r>
+      <w:proofErr w:type="spellEnd"/>
       <w:r>
         <w:rPr>
           <w:rFonts w:hint="eastAsia"/>
           <w:i/>
         </w:rPr>
-        <w:t>SpecEval</w:t>
-      </w:r>
-      <w:proofErr w:type="spellEnd"/>
+        <w:t xml:space="preserve"> illlustr</w:t>
+      </w:r>
+      <w:bookmarkStart w:id="0" w:name="_GoBack"/>
+      <w:bookmarkEnd w:id="0"/>
       <w:r>
         <w:rPr>
           <w:rFonts w:hint="eastAsia"/>
           <w:i/>
         </w:rPr>
-        <w:t xml:space="preserve"> add-in for Eviews.pdf</w:t>
+        <w:t>ated</w:t>
+      </w:r>
+      <w:r>
+        <w:rPr>
+          <w:rFonts w:hint="eastAsia"/>
+          <w:i/>
+        </w:rPr>
+        <w:t>.pdf</w:t>
       </w:r>
       <w:r>
         <w:t>’)</w:t>
@@ -485,19 +503,7 @@
           <w:rPr>
             <w:rStyle w:val="Hyperlink"/>
           </w:rPr>
-          <w:t xml:space="preserve">store </w:t>
-        </w:r>
-        <w:r>
-          <w:rPr>
-            <w:rStyle w:val="Hyperlink"/>
-          </w:rPr>
-          <w:t>o</w:t>
-        </w:r>
-        <w:r>
-          <w:rPr>
-            <w:rStyle w:val="Hyperlink"/>
-          </w:rPr>
-          <w:t>ptions</w:t>
+          <w:t>store options</w:t>
         </w:r>
       </w:hyperlink>
       <w:r>
@@ -511,8 +517,8 @@
           <w:rFonts w:hint="eastAsia"/>
         </w:rPr>
       </w:pPr>
-      <w:bookmarkStart w:id="0" w:name="_General_options"/>
-      <w:bookmarkEnd w:id="0"/>
+      <w:bookmarkStart w:id="1" w:name="_General_options"/>
+      <w:bookmarkEnd w:id="1"/>
       <w:r>
         <w:t>General</w:t>
       </w:r>
@@ -1053,8 +1059,8 @@
           <w:rFonts w:hint="eastAsia"/>
         </w:rPr>
       </w:pPr>
-      <w:bookmarkStart w:id="1" w:name="_Performance_metric_and"/>
-      <w:bookmarkEnd w:id="1"/>
+      <w:bookmarkStart w:id="2" w:name="_Performance_metric_and"/>
+      <w:bookmarkEnd w:id="2"/>
     </w:p>
     <w:p>
       <w:pPr>
@@ -1083,8 +1089,8 @@
           <w:rFonts w:hint="eastAsia"/>
         </w:rPr>
       </w:pPr>
-      <w:bookmarkStart w:id="2" w:name="_Performance_metric_and_1"/>
-      <w:bookmarkEnd w:id="2"/>
+      <w:bookmarkStart w:id="3" w:name="_Performance_metric_and_1"/>
+      <w:bookmarkEnd w:id="3"/>
       <w:r>
         <w:t>P</w:t>
       </w:r>
@@ -2513,8 +2519,8 @@
           <w:rFonts w:hint="eastAsia"/>
         </w:rPr>
       </w:pPr>
-      <w:bookmarkStart w:id="3" w:name="_Forecast_options"/>
-      <w:bookmarkEnd w:id="3"/>
+      <w:bookmarkStart w:id="4" w:name="_Forecast_options"/>
+      <w:bookmarkEnd w:id="4"/>
     </w:p>
     <w:p>
       <w:pPr>
@@ -2543,8 +2549,8 @@
           <w:rFonts w:hint="eastAsia"/>
         </w:rPr>
       </w:pPr>
-      <w:bookmarkStart w:id="4" w:name="_Forecast_options_1"/>
-      <w:bookmarkEnd w:id="4"/>
+      <w:bookmarkStart w:id="5" w:name="_Forecast_options_1"/>
+      <w:bookmarkEnd w:id="5"/>
       <w:r>
         <w:t>F</w:t>
       </w:r>
@@ -4301,8 +4307,8 @@
           <w:rFonts w:hint="eastAsia"/>
         </w:rPr>
       </w:pPr>
-      <w:bookmarkStart w:id="5" w:name="_Date_options"/>
-      <w:bookmarkEnd w:id="5"/>
+      <w:bookmarkStart w:id="6" w:name="_Date_options"/>
+      <w:bookmarkEnd w:id="6"/>
     </w:p>
     <w:p>
       <w:pPr>
@@ -4331,8 +4337,8 @@
           <w:rFonts w:hint="eastAsia"/>
         </w:rPr>
       </w:pPr>
-      <w:bookmarkStart w:id="6" w:name="_Date_options_1"/>
-      <w:bookmarkEnd w:id="6"/>
+      <w:bookmarkStart w:id="7" w:name="_Date_options_1"/>
+      <w:bookmarkEnd w:id="7"/>
       <w:r>
         <w:t>Date options</w:t>
       </w:r>
@@ -5463,8 +5469,8 @@
           <w:rFonts w:hint="eastAsia"/>
         </w:rPr>
       </w:pPr>
-      <w:bookmarkStart w:id="7" w:name="_Store_options"/>
-      <w:bookmarkEnd w:id="7"/>
+      <w:bookmarkStart w:id="8" w:name="_Store_options"/>
+      <w:bookmarkEnd w:id="8"/>
     </w:p>
     <w:p>
       <w:pPr>
@@ -5485,8 +5491,6 @@
         </w:rPr>
         <w:br w:type="page"/>
       </w:r>
-      <w:bookmarkStart w:id="8" w:name="_GoBack"/>
-      <w:bookmarkEnd w:id="8"/>
     </w:p>
     <w:p>
       <w:pPr>
@@ -5728,6 +5732,7 @@
             <w:pPr>
               <w:pStyle w:val="TableContents"/>
               <w:rPr>
+                <w:rFonts w:hint="eastAsia"/>
                 <w:i/>
               </w:rPr>
             </w:pPr>
@@ -5804,6 +5809,9 @@
           <w:p>
             <w:pPr>
               <w:pStyle w:val="TableContents"/>
+              <w:rPr>
+                <w:rFonts w:hint="eastAsia"/>
+              </w:rPr>
             </w:pPr>
             <w:r>
               <w:t>Name of report spool.</w:t>
@@ -5898,6 +5906,9 @@
           <w:p>
             <w:pPr>
               <w:pStyle w:val="TableContents"/>
+              <w:rPr>
+                <w:rFonts w:hint="eastAsia"/>
+              </w:rPr>
             </w:pPr>
             <w:r>
               <w:t>Name/full path for the pdf report file.</w:t>

</xml_diff>

<commit_message>
Small fixes to documentation.
</commit_message>
<xml_diff>
--- a/Documentation/Specification_Evaluation.docx
+++ b/Documentation/Specification_Evaluation.docx
@@ -354,16 +354,7 @@
           <w:rFonts w:hint="eastAsia"/>
           <w:i/>
         </w:rPr>
-        <w:t xml:space="preserve"> illlustr</w:t>
-      </w:r>
-      <w:bookmarkStart w:id="0" w:name="_GoBack"/>
-      <w:bookmarkEnd w:id="0"/>
-      <w:r>
-        <w:rPr>
-          <w:rFonts w:hint="eastAsia"/>
-          <w:i/>
-        </w:rPr>
-        <w:t>ated</w:t>
+        <w:t xml:space="preserve"> illlustrated</w:t>
       </w:r>
       <w:r>
         <w:rPr>
@@ -517,8 +508,8 @@
           <w:rFonts w:hint="eastAsia"/>
         </w:rPr>
       </w:pPr>
-      <w:bookmarkStart w:id="1" w:name="_General_options"/>
-      <w:bookmarkEnd w:id="1"/>
+      <w:bookmarkStart w:id="0" w:name="_General_options"/>
+      <w:bookmarkEnd w:id="0"/>
       <w:r>
         <w:t>General</w:t>
       </w:r>
@@ -1059,8 +1050,8 @@
           <w:rFonts w:hint="eastAsia"/>
         </w:rPr>
       </w:pPr>
-      <w:bookmarkStart w:id="2" w:name="_Performance_metric_and"/>
-      <w:bookmarkEnd w:id="2"/>
+      <w:bookmarkStart w:id="1" w:name="_Performance_metric_and"/>
+      <w:bookmarkEnd w:id="1"/>
     </w:p>
     <w:p>
       <w:pPr>
@@ -1089,8 +1080,8 @@
           <w:rFonts w:hint="eastAsia"/>
         </w:rPr>
       </w:pPr>
-      <w:bookmarkStart w:id="3" w:name="_Performance_metric_and_1"/>
-      <w:bookmarkEnd w:id="3"/>
+      <w:bookmarkStart w:id="2" w:name="_Performance_metric_and_1"/>
+      <w:bookmarkEnd w:id="2"/>
       <w:r>
         <w:t>P</w:t>
       </w:r>
@@ -1636,8 +1627,34 @@
               <w:pStyle w:val="TableContents"/>
               <w:rPr>
                 <w:rFonts w:hint="eastAsia"/>
-              </w:rPr>
-            </w:pPr>
+                <w:i/>
+              </w:rPr>
+            </w:pPr>
+            <w:r>
+              <w:t>TRANS=</w:t>
+            </w:r>
+            <w:proofErr w:type="spellStart"/>
+            <w:r>
+              <w:rPr>
+                <w:i/>
+              </w:rPr>
+              <w:t>arg</w:t>
+            </w:r>
+            <w:proofErr w:type="spellEnd"/>
+          </w:p>
+          <w:p>
+            <w:pPr>
+              <w:pStyle w:val="TableContents"/>
+              <w:rPr>
+                <w:rFonts w:hint="eastAsia"/>
+              </w:rPr>
+            </w:pPr>
+            <w:r>
+              <w:rPr>
+                <w:i/>
+              </w:rPr>
+              <w:t>(default=”level”)</w:t>
+            </w:r>
           </w:p>
         </w:tc>
         <w:tc>
@@ -1664,6 +1681,33 @@
                 <w:rFonts w:hint="eastAsia"/>
               </w:rPr>
             </w:pPr>
+            <w:r>
+              <w:t>Transformation to be used in graphs: “level” (level of series = no transformation applied), “growth” (annualized growth rate of series), ”spread” (spread between series and benchmark series specified in option ‘</w:t>
+            </w:r>
+            <w:proofErr w:type="spellStart"/>
+            <w:r>
+              <w:t>graph_bench</w:t>
+            </w:r>
+            <w:proofErr w:type="spellEnd"/>
+            <w:r>
+              <w:t>’), ”ratio” (ratio between series and benchmark series specified in option ‘</w:t>
+            </w:r>
+            <w:proofErr w:type="spellStart"/>
+            <w:r>
+              <w:t>graph_bench</w:t>
+            </w:r>
+            <w:proofErr w:type="spellEnd"/>
+            <w:r>
+              <w:t>’), “index” (index of series, with index period specified in option ‘</w:t>
+            </w:r>
+            <w:proofErr w:type="spellStart"/>
+            <w:r>
+              <w:t>index_period</w:t>
+            </w:r>
+            <w:proofErr w:type="spellEnd"/>
+            <w:r>
+              <w:t>’), “deviation” (deviation from baseline – applies only to scenario graphs, historical graphs report level of series).</w:t>
+            </w:r>
           </w:p>
         </w:tc>
       </w:tr>
@@ -1689,11 +1733,10 @@
               <w:pStyle w:val="TableContents"/>
               <w:rPr>
                 <w:rFonts w:hint="eastAsia"/>
-                <w:i/>
-              </w:rPr>
-            </w:pPr>
-            <w:r>
-              <w:t>TRANS=</w:t>
+              </w:rPr>
+            </w:pPr>
+            <w:r>
+              <w:t>GRAPH_BENCH=</w:t>
             </w:r>
             <w:proofErr w:type="spellStart"/>
             <w:r>
@@ -1703,20 +1746,6 @@
               <w:t>arg</w:t>
             </w:r>
             <w:proofErr w:type="spellEnd"/>
-          </w:p>
-          <w:p>
-            <w:pPr>
-              <w:pStyle w:val="TableContents"/>
-              <w:rPr>
-                <w:rFonts w:hint="eastAsia"/>
-              </w:rPr>
-            </w:pPr>
-            <w:r>
-              <w:rPr>
-                <w:i/>
-              </w:rPr>
-              <w:t>(default=”level”)</w:t>
-            </w:r>
           </w:p>
         </w:tc>
         <w:tc>
@@ -1744,31 +1773,7 @@
               </w:rPr>
             </w:pPr>
             <w:r>
-              <w:t>Transformation to be used in graphs: “level” (level of series = no transformation applied), “growth” (annualized growth rate of series), ”spread” (spread between series and benchmark series specified in option ‘</w:t>
-            </w:r>
-            <w:proofErr w:type="spellStart"/>
-            <w:r>
-              <w:t>graph_bench</w:t>
-            </w:r>
-            <w:proofErr w:type="spellEnd"/>
-            <w:r>
-              <w:t>’), ”ratio” (ratio between series and benchmark series specified in option ‘</w:t>
-            </w:r>
-            <w:proofErr w:type="spellStart"/>
-            <w:r>
-              <w:t>graph_bench</w:t>
-            </w:r>
-            <w:proofErr w:type="spellEnd"/>
-            <w:r>
-              <w:t>’), “index” (index of series, with index period specified in option ‘</w:t>
-            </w:r>
-            <w:proofErr w:type="spellStart"/>
-            <w:r>
-              <w:t>index_period</w:t>
-            </w:r>
-            <w:proofErr w:type="spellEnd"/>
-            <w:r>
-              <w:t>’), “deviation” (deviation from baseline – applies only to scenario graphs, historical graphs report level of series).</w:t>
+              <w:t>Series to use as benchmark when graphing forecasts in terms of spread or ratio.</w:t>
             </w:r>
           </w:p>
         </w:tc>
@@ -1795,10 +1800,11 @@
               <w:pStyle w:val="TableContents"/>
               <w:rPr>
                 <w:rFonts w:hint="eastAsia"/>
-              </w:rPr>
-            </w:pPr>
-            <w:r>
-              <w:t>GRAPH_BENCH=</w:t>
+                <w:i/>
+              </w:rPr>
+            </w:pPr>
+            <w:r>
+              <w:t>INDEX_PERIOD=</w:t>
             </w:r>
             <w:proofErr w:type="spellStart"/>
             <w:r>
@@ -1808,6 +1814,35 @@
               <w:t>arg</w:t>
             </w:r>
             <w:proofErr w:type="spellEnd"/>
+          </w:p>
+          <w:p>
+            <w:pPr>
+              <w:pStyle w:val="TableContents"/>
+              <w:rPr>
+                <w:rFonts w:hint="eastAsia"/>
+                <w:i/>
+              </w:rPr>
+            </w:pPr>
+            <w:r>
+              <w:rPr>
+                <w:i/>
+              </w:rPr>
+              <w:t xml:space="preserve">(default=start of </w:t>
+            </w:r>
+            <w:proofErr w:type="spellStart"/>
+            <w:r>
+              <w:rPr>
+                <w:i/>
+              </w:rPr>
+              <w:t>backtest</w:t>
+            </w:r>
+            <w:proofErr w:type="spellEnd"/>
+            <w:r>
+              <w:rPr>
+                <w:i/>
+              </w:rPr>
+              <w:t xml:space="preserve"> sample)</w:t>
+            </w:r>
           </w:p>
         </w:tc>
         <w:tc>
@@ -1835,7 +1870,7 @@
               </w:rPr>
             </w:pPr>
             <w:r>
-              <w:t>Series to use as benchmark when graphing forecasts in terms of spread or ratio.</w:t>
+              <w:t>Period to use as index when graphing forecasts in terms of index.</w:t>
             </w:r>
           </w:p>
         </w:tc>
@@ -1862,11 +1897,10 @@
               <w:pStyle w:val="TableContents"/>
               <w:rPr>
                 <w:rFonts w:hint="eastAsia"/>
-                <w:i/>
-              </w:rPr>
-            </w:pPr>
-            <w:r>
-              <w:t>INDEX_PERIOD=</w:t>
+              </w:rPr>
+            </w:pPr>
+            <w:r>
+              <w:t>GRAPH_ADD_BACKTEST=</w:t>
             </w:r>
             <w:proofErr w:type="spellStart"/>
             <w:r>
@@ -1876,34 +1910,11 @@
               <w:t>arg</w:t>
             </w:r>
             <w:proofErr w:type="spellEnd"/>
-          </w:p>
-          <w:p>
-            <w:pPr>
-              <w:pStyle w:val="TableContents"/>
-              <w:rPr>
-                <w:rFonts w:hint="eastAsia"/>
-                <w:i/>
-              </w:rPr>
-            </w:pPr>
-            <w:r>
-              <w:rPr>
-                <w:i/>
-              </w:rPr>
-              <w:t xml:space="preserve">(default=start of </w:t>
-            </w:r>
-            <w:proofErr w:type="spellStart"/>
-            <w:r>
-              <w:rPr>
-                <w:i/>
-              </w:rPr>
-              <w:t>backtest</w:t>
-            </w:r>
-            <w:proofErr w:type="spellEnd"/>
-            <w:r>
-              <w:rPr>
-                <w:i/>
-              </w:rPr>
-              <w:t xml:space="preserve"> sample)</w:t>
+            <w:r>
+              <w:rPr>
+                <w:i/>
+              </w:rPr>
+              <w:t>(s)</w:t>
             </w:r>
           </w:p>
         </w:tc>
@@ -1932,7 +1943,49 @@
               </w:rPr>
             </w:pPr>
             <w:r>
-              <w:t>Period to use as index when graphing forecasts in terms of index.</w:t>
+              <w:t xml:space="preserve">Space-delimited list of additional series that should be added into </w:t>
+            </w:r>
+            <w:proofErr w:type="spellStart"/>
+            <w:r>
+              <w:t>backtesting</w:t>
+            </w:r>
+            <w:proofErr w:type="spellEnd"/>
+            <w:r>
+              <w:t xml:space="preserve"> graphs.</w:t>
+            </w:r>
+          </w:p>
+          <w:p>
+            <w:pPr>
+              <w:pStyle w:val="TableContents"/>
+              <w:rPr>
+                <w:rFonts w:hint="eastAsia"/>
+              </w:rPr>
+            </w:pPr>
+            <w:r>
+              <w:rPr>
+                <w:b/>
+              </w:rPr>
+              <w:t>Note</w:t>
+            </w:r>
+            <w:r>
+              <w:t>: Can include transformations.</w:t>
+            </w:r>
+          </w:p>
+          <w:p>
+            <w:pPr>
+              <w:pStyle w:val="TableContents"/>
+              <w:rPr>
+                <w:rFonts w:hint="eastAsia"/>
+              </w:rPr>
+            </w:pPr>
+            <w:r>
+              <w:rPr>
+                <w:b/>
+              </w:rPr>
+              <w:t>Note</w:t>
+            </w:r>
+            <w:r>
+              <w:t>: Can include ‘[R]’ at the end of series to indicate right axis assignment.</w:t>
             </w:r>
           </w:p>
         </w:tc>
@@ -1962,7 +2015,7 @@
               </w:rPr>
             </w:pPr>
             <w:r>
-              <w:t>GRAPH_ADD_BACKTEST=</w:t>
+              <w:t>GRAPH_ADD_SCENARIOS=</w:t>
             </w:r>
             <w:proofErr w:type="spellStart"/>
             <w:r>
@@ -2005,15 +2058,7 @@
               </w:rPr>
             </w:pPr>
             <w:r>
-              <w:t xml:space="preserve">Space-delimited list of additional series that should be added into </w:t>
-            </w:r>
-            <w:proofErr w:type="spellStart"/>
-            <w:r>
-              <w:t>backtesting</w:t>
-            </w:r>
-            <w:proofErr w:type="spellEnd"/>
-            <w:r>
-              <w:t xml:space="preserve"> graphs.</w:t>
+              <w:t>Space-delimited list of additional series that should be added into scenario forecast graphs.</w:t>
             </w:r>
           </w:p>
           <w:p>
@@ -2030,7 +2075,23 @@
               <w:t>Note</w:t>
             </w:r>
             <w:r>
-              <w:t>: Can include transformations.</w:t>
+              <w:t xml:space="preserve">: Can include “[CSF]” indicator at the end of mnemonic to indicate that graph should use conditional scenario forecast for given variable. This is relevant when given variable is forecasted by the model due to </w:t>
+            </w:r>
+            <w:proofErr w:type="spellStart"/>
+            <w:r>
+              <w:t>it</w:t>
+            </w:r>
+            <w:proofErr w:type="spellEnd"/>
+            <w:r>
+              <w:t xml:space="preserve"> inclusion of its equation in ‘</w:t>
+            </w:r>
+            <w:proofErr w:type="spellStart"/>
+            <w:r>
+              <w:t>eq_list_add</w:t>
+            </w:r>
+            <w:proofErr w:type="spellEnd"/>
+            <w:r>
+              <w:t>’.</w:t>
             </w:r>
           </w:p>
           <w:p>
@@ -2047,7 +2108,7 @@
               <w:t>Note</w:t>
             </w:r>
             <w:r>
-              <w:t>: Can include ‘[R]’ at the end of series to indicate right axis assignment.</w:t>
+              <w:t>: Cannot include transformations.</w:t>
             </w:r>
           </w:p>
         </w:tc>
@@ -2074,10 +2135,11 @@
               <w:pStyle w:val="TableContents"/>
               <w:rPr>
                 <w:rFonts w:hint="eastAsia"/>
-              </w:rPr>
-            </w:pPr>
-            <w:r>
-              <w:t>GRAPH_ADD_SCENARIOS=</w:t>
+                <w:i/>
+              </w:rPr>
+            </w:pPr>
+            <w:r>
+              <w:t>INCLUDE_ORIGINAL =</w:t>
             </w:r>
             <w:proofErr w:type="spellStart"/>
             <w:r>
@@ -2087,11 +2149,19 @@
               <w:t>arg</w:t>
             </w:r>
             <w:proofErr w:type="spellEnd"/>
-            <w:r>
-              <w:rPr>
-                <w:i/>
-              </w:rPr>
-              <w:t>(s)</w:t>
+          </w:p>
+          <w:p>
+            <w:pPr>
+              <w:pStyle w:val="TableContents"/>
+              <w:rPr>
+                <w:rFonts w:hint="eastAsia"/>
+              </w:rPr>
+            </w:pPr>
+            <w:r>
+              <w:rPr>
+                <w:i/>
+              </w:rPr>
+              <w:t>(default=”t”)</w:t>
             </w:r>
           </w:p>
         </w:tc>
@@ -2120,7 +2190,23 @@
               </w:rPr>
             </w:pPr>
             <w:r>
-              <w:t>Space-delimited list of additional series that should be added into scenario forecast graphs.</w:t>
+              <w:t xml:space="preserve">Indicator whether conditional scenario forecast graphs should include original forecast </w:t>
+            </w:r>
+            <w:proofErr w:type="spellStart"/>
+            <w:r>
+              <w:t>fopr</w:t>
+            </w:r>
+            <w:proofErr w:type="spellEnd"/>
+            <w:r>
+              <w:t xml:space="preserve"> the scenario. </w:t>
+            </w:r>
+            <w:proofErr w:type="spellStart"/>
+            <w:r>
+              <w:t>Arg</w:t>
+            </w:r>
+            <w:proofErr w:type="spellEnd"/>
+            <w:r>
+              <w:t xml:space="preserve"> may be “t” (true) or “f” (false).</w:t>
             </w:r>
           </w:p>
           <w:p>
@@ -2137,40 +2223,7 @@
               <w:t>Note</w:t>
             </w:r>
             <w:r>
-              <w:t xml:space="preserve">: Can include “[CSF]” indicator at the end of mnemonic to indicate that graph should use conditional scenario forecast for given variable. This is relevant when given variable is forecasted by the model due to </w:t>
-            </w:r>
-            <w:proofErr w:type="spellStart"/>
-            <w:r>
-              <w:t>it</w:t>
-            </w:r>
-            <w:proofErr w:type="spellEnd"/>
-            <w:r>
-              <w:t xml:space="preserve"> inclusion of its equation in ‘</w:t>
-            </w:r>
-            <w:proofErr w:type="spellStart"/>
-            <w:r>
-              <w:t>eq_list_add</w:t>
-            </w:r>
-            <w:proofErr w:type="spellEnd"/>
-            <w:r>
-              <w:t>’.</w:t>
-            </w:r>
-          </w:p>
-          <w:p>
-            <w:pPr>
-              <w:pStyle w:val="TableContents"/>
-              <w:rPr>
-                <w:rFonts w:hint="eastAsia"/>
-              </w:rPr>
-            </w:pPr>
-            <w:r>
-              <w:rPr>
-                <w:b/>
-              </w:rPr>
-              <w:t>Note</w:t>
-            </w:r>
-            <w:r>
-              <w:t>: Cannot include transformations.</w:t>
+              <w:t>: The original forecast has to be located in the workfile page. If it is not found the program will ignore this option.</w:t>
             </w:r>
           </w:p>
         </w:tc>
@@ -2195,13 +2248,15 @@
           <w:p>
             <w:pPr>
               <w:pStyle w:val="TableContents"/>
-              <w:rPr>
-                <w:rFonts w:hint="eastAsia"/>
-                <w:i/>
-              </w:rPr>
-            </w:pPr>
-            <w:r>
-              <w:t>INCLUDE_ORIGINAL =</w:t>
+              <w:keepNext/>
+              <w:keepLines/>
+              <w:rPr>
+                <w:rFonts w:hint="eastAsia"/>
+                <w:i/>
+              </w:rPr>
+            </w:pPr>
+            <w:r>
+              <w:t>INCLUDE_BASELINE =</w:t>
             </w:r>
             <w:proofErr w:type="spellStart"/>
             <w:r>
@@ -2215,6 +2270,8 @@
           <w:p>
             <w:pPr>
               <w:pStyle w:val="TableContents"/>
+              <w:keepNext/>
+              <w:keepLines/>
               <w:rPr>
                 <w:rFonts w:hint="eastAsia"/>
               </w:rPr>
@@ -2247,6 +2304,8 @@
           <w:p>
             <w:pPr>
               <w:pStyle w:val="TableContents"/>
+              <w:keepNext/>
+              <w:keepLines/>
               <w:rPr>
                 <w:rFonts w:hint="eastAsia"/>
               </w:rPr>
@@ -2274,6 +2333,8 @@
           <w:p>
             <w:pPr>
               <w:pStyle w:val="TableContents"/>
+              <w:keepNext/>
+              <w:keepLines/>
               <w:rPr>
                 <w:rFonts w:hint="eastAsia"/>
               </w:rPr>
@@ -2310,15 +2371,12 @@
           <w:p>
             <w:pPr>
               <w:pStyle w:val="TableContents"/>
-              <w:keepNext/>
-              <w:keepLines/>
-              <w:rPr>
-                <w:rFonts w:hint="eastAsia"/>
-                <w:i/>
-              </w:rPr>
-            </w:pPr>
-            <w:r>
-              <w:t>INCLUDE_BASELINE =</w:t>
+              <w:rPr>
+                <w:rFonts w:hint="eastAsia"/>
+              </w:rPr>
+            </w:pPr>
+            <w:r>
+              <w:t>ADD_SCENARIOS=</w:t>
             </w:r>
             <w:proofErr w:type="spellStart"/>
             <w:r>
@@ -2328,21 +2386,11 @@
               <w:t>arg</w:t>
             </w:r>
             <w:proofErr w:type="spellEnd"/>
-          </w:p>
-          <w:p>
-            <w:pPr>
-              <w:pStyle w:val="TableContents"/>
-              <w:keepNext/>
-              <w:keepLines/>
-              <w:rPr>
-                <w:rFonts w:hint="eastAsia"/>
-              </w:rPr>
-            </w:pPr>
-            <w:r>
-              <w:rPr>
-                <w:i/>
-              </w:rPr>
-              <w:t>(default=”t”)</w:t>
+            <w:r>
+              <w:rPr>
+                <w:i/>
+              </w:rPr>
+              <w:t>(s)</w:t>
             </w:r>
           </w:p>
         </w:tc>
@@ -2366,116 +2414,6 @@
           <w:p>
             <w:pPr>
               <w:pStyle w:val="TableContents"/>
-              <w:keepNext/>
-              <w:keepLines/>
-              <w:rPr>
-                <w:rFonts w:hint="eastAsia"/>
-              </w:rPr>
-            </w:pPr>
-            <w:r>
-              <w:t xml:space="preserve">Indicator whether conditional scenario forecast graphs should include original forecast </w:t>
-            </w:r>
-            <w:proofErr w:type="spellStart"/>
-            <w:r>
-              <w:t>fopr</w:t>
-            </w:r>
-            <w:proofErr w:type="spellEnd"/>
-            <w:r>
-              <w:t xml:space="preserve"> the scenario. </w:t>
-            </w:r>
-            <w:proofErr w:type="spellStart"/>
-            <w:r>
-              <w:t>Arg</w:t>
-            </w:r>
-            <w:proofErr w:type="spellEnd"/>
-            <w:r>
-              <w:t xml:space="preserve"> may be “t” (true) or “f” (false).</w:t>
-            </w:r>
-          </w:p>
-          <w:p>
-            <w:pPr>
-              <w:pStyle w:val="TableContents"/>
-              <w:keepNext/>
-              <w:keepLines/>
-              <w:rPr>
-                <w:rFonts w:hint="eastAsia"/>
-              </w:rPr>
-            </w:pPr>
-            <w:r>
-              <w:rPr>
-                <w:b/>
-              </w:rPr>
-              <w:t>Note</w:t>
-            </w:r>
-            <w:r>
-              <w:t>: The original forecast has to be located in the workfile page. If it is not found the program will ignore this option.</w:t>
-            </w:r>
-          </w:p>
-        </w:tc>
-      </w:tr>
-      <w:tr>
-        <w:tc>
-          <w:tcPr>
-            <w:tcW w:w="3941" w:type="dxa"/>
-            <w:tcBorders>
-              <w:top w:val="single" w:sz="4" w:space="0" w:color="000000"/>
-              <w:left w:val="single" w:sz="4" w:space="0" w:color="000000"/>
-              <w:bottom w:val="single" w:sz="4" w:space="0" w:color="000000"/>
-            </w:tcBorders>
-            <w:shd w:val="clear" w:color="auto" w:fill="FFFFFF" w:themeFill="background1"/>
-            <w:tcMar>
-              <w:top w:w="55" w:type="dxa"/>
-              <w:left w:w="55" w:type="dxa"/>
-              <w:bottom w:w="55" w:type="dxa"/>
-              <w:right w:w="55" w:type="dxa"/>
-            </w:tcMar>
-          </w:tcPr>
-          <w:p>
-            <w:pPr>
-              <w:pStyle w:val="TableContents"/>
-              <w:rPr>
-                <w:rFonts w:hint="eastAsia"/>
-              </w:rPr>
-            </w:pPr>
-            <w:r>
-              <w:t>ADD_SCENARIOS=</w:t>
-            </w:r>
-            <w:proofErr w:type="spellStart"/>
-            <w:r>
-              <w:rPr>
-                <w:i/>
-              </w:rPr>
-              <w:t>arg</w:t>
-            </w:r>
-            <w:proofErr w:type="spellEnd"/>
-            <w:r>
-              <w:rPr>
-                <w:i/>
-              </w:rPr>
-              <w:t>(s)</w:t>
-            </w:r>
-          </w:p>
-        </w:tc>
-        <w:tc>
-          <w:tcPr>
-            <w:tcW w:w="4950" w:type="dxa"/>
-            <w:tcBorders>
-              <w:top w:val="single" w:sz="4" w:space="0" w:color="000000"/>
-              <w:left w:val="single" w:sz="2" w:space="0" w:color="000000"/>
-              <w:bottom w:val="single" w:sz="4" w:space="0" w:color="000000"/>
-              <w:right w:val="single" w:sz="4" w:space="0" w:color="000000"/>
-            </w:tcBorders>
-            <w:shd w:val="clear" w:color="auto" w:fill="FFFFFF" w:themeFill="background1"/>
-            <w:tcMar>
-              <w:top w:w="55" w:type="dxa"/>
-              <w:left w:w="55" w:type="dxa"/>
-              <w:bottom w:w="55" w:type="dxa"/>
-              <w:right w:w="55" w:type="dxa"/>
-            </w:tcMar>
-          </w:tcPr>
-          <w:p>
-            <w:pPr>
-              <w:pStyle w:val="TableContents"/>
               <w:rPr>
                 <w:rFonts w:hint="eastAsia"/>
               </w:rPr>
@@ -2519,8 +2457,8 @@
           <w:rFonts w:hint="eastAsia"/>
         </w:rPr>
       </w:pPr>
-      <w:bookmarkStart w:id="4" w:name="_Forecast_options"/>
-      <w:bookmarkEnd w:id="4"/>
+      <w:bookmarkStart w:id="3" w:name="_Forecast_options"/>
+      <w:bookmarkEnd w:id="3"/>
     </w:p>
     <w:p>
       <w:pPr>
@@ -2549,8 +2487,8 @@
           <w:rFonts w:hint="eastAsia"/>
         </w:rPr>
       </w:pPr>
-      <w:bookmarkStart w:id="5" w:name="_Forecast_options_1"/>
-      <w:bookmarkEnd w:id="5"/>
+      <w:bookmarkStart w:id="4" w:name="_Forecast_options_1"/>
+      <w:bookmarkEnd w:id="4"/>
       <w:r>
         <w:t>F</w:t>
       </w:r>
@@ -4307,8 +4245,8 @@
           <w:rFonts w:hint="eastAsia"/>
         </w:rPr>
       </w:pPr>
-      <w:bookmarkStart w:id="6" w:name="_Date_options"/>
-      <w:bookmarkEnd w:id="6"/>
+      <w:bookmarkStart w:id="5" w:name="_Date_options"/>
+      <w:bookmarkEnd w:id="5"/>
     </w:p>
     <w:p>
       <w:pPr>
@@ -4337,8 +4275,8 @@
           <w:rFonts w:hint="eastAsia"/>
         </w:rPr>
       </w:pPr>
-      <w:bookmarkStart w:id="7" w:name="_Date_options_1"/>
-      <w:bookmarkEnd w:id="7"/>
+      <w:bookmarkStart w:id="6" w:name="_Date_options_1"/>
+      <w:bookmarkEnd w:id="6"/>
       <w:r>
         <w:t>Date options</w:t>
       </w:r>
@@ -5469,8 +5407,8 @@
           <w:rFonts w:hint="eastAsia"/>
         </w:rPr>
       </w:pPr>
-      <w:bookmarkStart w:id="8" w:name="_Store_options"/>
-      <w:bookmarkEnd w:id="8"/>
+      <w:bookmarkStart w:id="7" w:name="_Store_options"/>
+      <w:bookmarkEnd w:id="7"/>
     </w:p>
     <w:p>
       <w:pPr>
@@ -5499,8 +5437,8 @@
           <w:rFonts w:hint="eastAsia"/>
         </w:rPr>
       </w:pPr>
-      <w:bookmarkStart w:id="9" w:name="_Store_options_1"/>
-      <w:bookmarkEnd w:id="9"/>
+      <w:bookmarkStart w:id="8" w:name="_Store_options_1"/>
+      <w:bookmarkEnd w:id="8"/>
       <w:r>
         <w:t>Store options</w:t>
       </w:r>
@@ -7350,8 +7288,8 @@
           <w:szCs w:val="28"/>
         </w:rPr>
       </w:pPr>
-      <w:bookmarkStart w:id="10" w:name="_Execution_list_options"/>
-      <w:bookmarkEnd w:id="10"/>
+      <w:bookmarkStart w:id="9" w:name="_Execution_list_options"/>
+      <w:bookmarkEnd w:id="9"/>
       <w:r>
         <w:rPr>
           <w:rFonts w:hint="eastAsia"/>
@@ -7366,8 +7304,8 @@
           <w:rFonts w:hint="eastAsia"/>
         </w:rPr>
       </w:pPr>
-      <w:bookmarkStart w:id="11" w:name="_Execution_list_arguments"/>
-      <w:bookmarkEnd w:id="11"/>
+      <w:bookmarkStart w:id="10" w:name="_Execution_list_arguments"/>
+      <w:bookmarkEnd w:id="10"/>
       <w:r>
         <w:t>Execution list arguments</w:t>
       </w:r>
@@ -7943,6 +7881,7 @@
                 <w:rFonts w:hint="eastAsia"/>
               </w:rPr>
             </w:pPr>
+            <w:bookmarkStart w:id="11" w:name="_GoBack" w:colFirst="0" w:colLast="1"/>
             <w:proofErr w:type="spellStart"/>
             <w:r>
               <w:t>Scenarios_all</w:t>
@@ -8428,9 +8367,13 @@
               <w:keepNext/>
               <w:rPr>
                 <w:rFonts w:hint="eastAsia"/>
-              </w:rPr>
-            </w:pPr>
-            <w:r>
+                <w:i/>
+              </w:rPr>
+            </w:pPr>
+            <w:r>
+              <w:rPr>
+                <w:i/>
+              </w:rPr>
               <w:t>Shocks</w:t>
             </w:r>
           </w:p>
@@ -8677,6 +8620,7 @@
           </w:p>
         </w:tc>
       </w:tr>
+      <w:bookmarkEnd w:id="11"/>
     </w:tbl>
     <w:p>
       <w:pPr>

</xml_diff>